<commit_message>
Final changes to SOI
</commit_message>
<xml_diff>
--- a/soi/DorielleSpiteri_SWD6.3B.docx
+++ b/soi/DorielleSpiteri_SWD6.3B.docx
@@ -307,14 +307,7 @@
                 <w:rFonts w:ascii="Arial" w:hAnsi="Arial" w:cs="Arial"/>
                 <w:color w:val="000000"/>
               </w:rPr>
-              <w:t xml:space="preserve">Blood Glucose Levels Analysis and Predictions </w:t>
-            </w:r>
-            <w:r>
-              <w:rPr>
-                <w:rFonts w:ascii="Arial" w:hAnsi="Arial" w:cs="Arial"/>
-                <w:color w:val="000000"/>
-              </w:rPr>
-              <w:t>Using Data Mining Techniques</w:t>
+              <w:t>Blood Glucose Levels Analysis and Predictions Using Data Mining Techniques</w:t>
             </w:r>
           </w:p>
         </w:tc>
@@ -632,7 +625,7 @@
                 <w:rFonts w:ascii="Arial" w:hAnsi="Arial" w:cs="Arial"/>
                 <w:color w:val="000000"/>
               </w:rPr>
-              <w:t>manage</w:t>
+              <w:t>managing</w:t>
             </w:r>
             <w:r>
               <w:rPr>
@@ -660,7 +653,7 @@
                 <w:rFonts w:ascii="Arial" w:hAnsi="Arial" w:cs="Arial"/>
                 <w:color w:val="000000"/>
               </w:rPr>
-              <w:t>. Continuously checking and keeping track of the glucose levels is very important</w:t>
+              <w:t>. Continuously checking and keeping track of glucose levels is very important</w:t>
             </w:r>
             <w:r>
               <w:rPr>
@@ -688,7 +681,23 @@
                 <w:rFonts w:ascii="Arial" w:hAnsi="Arial" w:cs="Arial"/>
                 <w:color w:val="000000"/>
               </w:rPr>
-              <w:t xml:space="preserve"> since the doctors check these results frequently in order to prescribe the best medication. Apart from this, these readings can be helpful for the patients themselves as they ca</w:t>
+              <w:t xml:space="preserve"> since the doctors check these results frequently </w:t>
+            </w:r>
+            <w:proofErr w:type="gramStart"/>
+            <w:r>
+              <w:rPr>
+                <w:rFonts w:ascii="Arial" w:hAnsi="Arial" w:cs="Arial"/>
+                <w:color w:val="000000"/>
+              </w:rPr>
+              <w:t>in order to</w:t>
+            </w:r>
+            <w:proofErr w:type="gramEnd"/>
+            <w:r>
+              <w:rPr>
+                <w:rFonts w:ascii="Arial" w:hAnsi="Arial" w:cs="Arial"/>
+                <w:color w:val="000000"/>
+              </w:rPr>
+              <w:t xml:space="preserve"> prescribe the best medication. Apart from this, these readings can be helpful for the patients themselves as they ca</w:t>
             </w:r>
             <w:r>
               <w:rPr>
@@ -702,7 +711,30 @@
                 <w:rFonts w:ascii="Arial" w:hAnsi="Arial" w:cs="Arial"/>
                 <w:color w:val="000000"/>
               </w:rPr>
-              <w:t xml:space="preserve"> be used to provide future reference of what might happen to their glucose levels. To further explain this statement a common scenario is that a patient has the same breakfast every day and the reading is always in the same range. Upon changing breakfast or by </w:t>
+              <w:t xml:space="preserve"> be used to provide future reference of what might happen to their glucose levels. To further explain this statement a common scenario is </w:t>
+            </w:r>
+            <w:r>
+              <w:rPr>
+                <w:rFonts w:ascii="Arial" w:hAnsi="Arial" w:cs="Arial"/>
+                <w:color w:val="000000"/>
+              </w:rPr>
+              <w:t>w</w:t>
+            </w:r>
+            <w:bookmarkStart w:id="0" w:name="_GoBack"/>
+            <w:bookmarkEnd w:id="0"/>
+            <w:r>
+              <w:rPr>
+                <w:rFonts w:ascii="Arial" w:hAnsi="Arial" w:cs="Arial"/>
+                <w:color w:val="000000"/>
+              </w:rPr>
+              <w:t>here</w:t>
+            </w:r>
+            <w:r>
+              <w:rPr>
+                <w:rFonts w:ascii="Arial" w:hAnsi="Arial" w:cs="Arial"/>
+                <w:color w:val="000000"/>
+              </w:rPr>
+              <w:t xml:space="preserve"> a patient has the same breakfast every day and the reading is always in the same range. Upon changing breakfast or by </w:t>
             </w:r>
             <w:r>
               <w:rPr>
@@ -716,7 +748,44 @@
                 <w:rFonts w:ascii="Arial" w:hAnsi="Arial" w:cs="Arial"/>
                 <w:color w:val="000000"/>
               </w:rPr>
-              <w:t>imply adding a 30 min walk after eating, the reading changes. The proposed study hereunder investigates the possibility of predicting glucose levels</w:t>
+              <w:t xml:space="preserve">imply adding a </w:t>
+            </w:r>
+            <w:proofErr w:type="gramStart"/>
+            <w:r>
+              <w:rPr>
+                <w:rFonts w:ascii="Arial" w:hAnsi="Arial" w:cs="Arial"/>
+                <w:color w:val="000000"/>
+              </w:rPr>
+              <w:t>30 min</w:t>
+            </w:r>
+            <w:r>
+              <w:rPr>
+                <w:rFonts w:ascii="Arial" w:hAnsi="Arial" w:cs="Arial"/>
+                <w:color w:val="000000"/>
+              </w:rPr>
+              <w:t>ute</w:t>
+            </w:r>
+            <w:proofErr w:type="gramEnd"/>
+            <w:r>
+              <w:rPr>
+                <w:rFonts w:ascii="Arial" w:hAnsi="Arial" w:cs="Arial"/>
+                <w:color w:val="000000"/>
+              </w:rPr>
+              <w:t xml:space="preserve"> walk after eating, the reading changes.</w:t>
+            </w:r>
+            <w:r>
+              <w:rPr>
+                <w:rFonts w:ascii="Arial" w:hAnsi="Arial" w:cs="Arial"/>
+                <w:color w:val="000000"/>
+              </w:rPr>
+              <w:t xml:space="preserve"> These changes are not always noticed as we continue with our daily lives. </w:t>
+            </w:r>
+            <w:r>
+              <w:rPr>
+                <w:rFonts w:ascii="Arial" w:hAnsi="Arial" w:cs="Arial"/>
+                <w:color w:val="000000"/>
+              </w:rPr>
+              <w:t xml:space="preserve"> The proposed study hereunder investigates the possibility of predicting glucose levels</w:t>
             </w:r>
             <w:r>
               <w:rPr>
@@ -758,7 +827,7 @@
                 <w:rFonts w:ascii="Arial" w:hAnsi="Arial" w:cs="Arial"/>
                 <w:color w:val="000000"/>
               </w:rPr>
-              <w:t>to</w:t>
+              <w:t>in the attempt to</w:t>
             </w:r>
             <w:r>
               <w:rPr>
@@ -805,8 +874,17 @@
                 <w:rFonts w:ascii="Arial" w:hAnsi="Arial" w:cs="Arial"/>
                 <w:color w:val="000000"/>
               </w:rPr>
-              <w:t xml:space="preserve"> mining tools and techniques in order to</w:t>
-            </w:r>
+              <w:t xml:space="preserve"> mining tools and techniques </w:t>
+            </w:r>
+            <w:proofErr w:type="gramStart"/>
+            <w:r>
+              <w:rPr>
+                <w:rFonts w:ascii="Arial" w:hAnsi="Arial" w:cs="Arial"/>
+                <w:color w:val="000000"/>
+              </w:rPr>
+              <w:t>in order to</w:t>
+            </w:r>
+            <w:proofErr w:type="gramEnd"/>
             <w:r>
               <w:rPr>
                 <w:rFonts w:ascii="Arial" w:hAnsi="Arial" w:cs="Arial"/>
@@ -1163,6 +1241,9 @@
         </w:tc>
       </w:tr>
       <w:tr>
+        <w:trPr>
+          <w:trHeight w:val="1200"/>
+        </w:trPr>
         <w:tc>
           <w:tcPr>
             <w:tcW w:w="4822" w:type="dxa"/>
@@ -1190,17 +1271,17 @@
                 <w:noProof/>
               </w:rPr>
               <w:drawing>
-                <wp:anchor distT="0" distB="0" distL="114300" distR="114300" simplePos="0" relativeHeight="251658240" behindDoc="0" locked="0" layoutInCell="1" allowOverlap="1" wp14:anchorId="3D4BDEC3">
+                <wp:anchor distT="0" distB="0" distL="114300" distR="114300" simplePos="0" relativeHeight="251658240" behindDoc="1" locked="0" layoutInCell="1" allowOverlap="1" wp14:anchorId="3D4BDEC3">
                   <wp:simplePos x="0" y="0"/>
                   <wp:positionH relativeFrom="column">
-                    <wp:posOffset>0</wp:posOffset>
+                    <wp:posOffset>120650</wp:posOffset>
                   </wp:positionH>
                   <wp:positionV relativeFrom="paragraph">
-                    <wp:posOffset>190500</wp:posOffset>
+                    <wp:posOffset>146783</wp:posOffset>
                   </wp:positionV>
-                  <wp:extent cx="981075" cy="662940"/>
-                  <wp:effectExtent l="0" t="0" r="9525" b="3810"/>
-                  <wp:wrapSquare wrapText="bothSides"/>
+                  <wp:extent cx="877570" cy="622300"/>
+                  <wp:effectExtent l="0" t="0" r="0" b="6350"/>
+                  <wp:wrapNone/>
                   <wp:docPr id="1" name="Picture 1"/>
                   <wp:cNvGraphicFramePr>
                     <a:graphicFrameLocks xmlns:a="http://schemas.openxmlformats.org/drawingml/2006/main" noChangeAspect="1"/>
@@ -1220,13 +1301,13 @@
                               </a:ext>
                             </a:extLst>
                           </a:blip>
-                          <a:srcRect r="416"/>
+                          <a:srcRect l="6755" t="2592" r="4133" b="3423"/>
                           <a:stretch/>
                         </pic:blipFill>
                         <pic:spPr bwMode="auto">
                           <a:xfrm>
                             <a:off x="0" y="0"/>
-                            <a:ext cx="981075" cy="662940"/>
+                            <a:ext cx="877570" cy="622300"/>
                           </a:xfrm>
                           <a:prstGeom prst="rect">
                             <a:avLst/>
@@ -1331,7 +1412,7 @@
                 <w:rFonts w:ascii="Arial" w:hAnsi="Arial" w:cs="Arial"/>
                 <w:color w:val="000000"/>
               </w:rPr>
-              <w:t>30</w:t>
+              <w:t>07</w:t>
             </w:r>
             <w:r>
               <w:rPr>
@@ -1345,7 +1426,14 @@
                 <w:rFonts w:ascii="Arial" w:hAnsi="Arial" w:cs="Arial"/>
                 <w:color w:val="000000"/>
               </w:rPr>
-              <w:t>10</w:t>
+              <w:t>1</w:t>
+            </w:r>
+            <w:r>
+              <w:rPr>
+                <w:rFonts w:ascii="Arial" w:hAnsi="Arial" w:cs="Arial"/>
+                <w:color w:val="000000"/>
+              </w:rPr>
+              <w:t>1</w:t>
             </w:r>
             <w:r>
               <w:rPr>
@@ -1430,8 +1518,17 @@
                 <w:rFonts w:ascii="Arial" w:hAnsi="Arial" w:cs="Arial"/>
                 <w:color w:val="000000"/>
               </w:rPr>
-              <w:t>Luke Vella Critien</w:t>
-            </w:r>
+              <w:t xml:space="preserve">Luke Vella </w:t>
+            </w:r>
+            <w:proofErr w:type="spellStart"/>
+            <w:r>
+              <w:rPr>
+                <w:rFonts w:ascii="Arial" w:hAnsi="Arial" w:cs="Arial"/>
+                <w:color w:val="000000"/>
+              </w:rPr>
+              <w:t>Critien</w:t>
+            </w:r>
+            <w:proofErr w:type="spellEnd"/>
           </w:p>
         </w:tc>
       </w:tr>
@@ -1623,14 +1720,88 @@
                 <w:rFonts w:ascii="Arial" w:hAnsi="Arial" w:cs="Arial"/>
                 <w:color w:val="000000"/>
               </w:rPr>
-              <w:t>The current system at the hospital, provides the patient with a diary to write down the glucose readings so that at every appointment they can check the readings and determine whether or not the patient needs more, less or a different medication. The initial research idea was to create a database where diabetic p</w:t>
-            </w:r>
-            <w:r>
-              <w:rPr>
-                <w:rFonts w:ascii="Arial" w:hAnsi="Arial" w:cs="Arial"/>
-                <w:color w:val="000000"/>
-              </w:rPr>
-              <w:t xml:space="preserve">atients can log their readings through an applications since the pen and paper system is not as reliable. The application would produce weekly and monthly reports to point out and calculate any anomalies. The idea later progressed into a more generic health system which everyone can use in order to track their health and hopeful help them in recognizing and hopefully predicting any conditions from an early stage. </w:t>
+              <w:t xml:space="preserve">The current system at the hospital, provides the patient with a diary to write down the glucose readings so that at every appointment they can check the readings and determine </w:t>
+            </w:r>
+            <w:proofErr w:type="gramStart"/>
+            <w:r>
+              <w:rPr>
+                <w:rFonts w:ascii="Arial" w:hAnsi="Arial" w:cs="Arial"/>
+                <w:color w:val="000000"/>
+              </w:rPr>
+              <w:t>whether or not</w:t>
+            </w:r>
+            <w:proofErr w:type="gramEnd"/>
+            <w:r>
+              <w:rPr>
+                <w:rFonts w:ascii="Arial" w:hAnsi="Arial" w:cs="Arial"/>
+                <w:color w:val="000000"/>
+              </w:rPr>
+              <w:t xml:space="preserve"> the patient needs more, less or a different medication. The initial research idea was to create a database where diabetic p</w:t>
+            </w:r>
+            <w:r>
+              <w:rPr>
+                <w:rFonts w:ascii="Arial" w:hAnsi="Arial" w:cs="Arial"/>
+                <w:color w:val="000000"/>
+              </w:rPr>
+              <w:t xml:space="preserve">atients can log their readings through </w:t>
+            </w:r>
+            <w:proofErr w:type="gramStart"/>
+            <w:r>
+              <w:rPr>
+                <w:rFonts w:ascii="Arial" w:hAnsi="Arial" w:cs="Arial"/>
+                <w:color w:val="000000"/>
+              </w:rPr>
+              <w:t>an applications</w:t>
+            </w:r>
+            <w:proofErr w:type="gramEnd"/>
+            <w:r>
+              <w:rPr>
+                <w:rFonts w:ascii="Arial" w:hAnsi="Arial" w:cs="Arial"/>
+                <w:color w:val="000000"/>
+              </w:rPr>
+              <w:t xml:space="preserve"> since the pen and paper system is not as reliable.</w:t>
+            </w:r>
+            <w:r>
+              <w:rPr>
+                <w:rFonts w:ascii="Arial" w:hAnsi="Arial" w:cs="Arial"/>
+                <w:color w:val="000000"/>
+              </w:rPr>
+              <w:t xml:space="preserve"> Through data mining the model could later start predicting future glucose levels based on multiple att</w:t>
+            </w:r>
+            <w:r>
+              <w:rPr>
+                <w:rFonts w:ascii="Arial" w:hAnsi="Arial" w:cs="Arial"/>
+                <w:color w:val="000000"/>
+              </w:rPr>
+              <w:t>r</w:t>
+            </w:r>
+            <w:r>
+              <w:rPr>
+                <w:rFonts w:ascii="Arial" w:hAnsi="Arial" w:cs="Arial"/>
+                <w:color w:val="000000"/>
+              </w:rPr>
+              <w:t>ibutes, such as food and physical activity.</w:t>
+            </w:r>
+            <w:r>
+              <w:rPr>
+                <w:rFonts w:ascii="Arial" w:hAnsi="Arial" w:cs="Arial"/>
+                <w:color w:val="000000"/>
+              </w:rPr>
+              <w:t xml:space="preserve"> The application would </w:t>
+            </w:r>
+            <w:r>
+              <w:rPr>
+                <w:rFonts w:ascii="Arial" w:hAnsi="Arial" w:cs="Arial"/>
+                <w:color w:val="000000"/>
+              </w:rPr>
+              <w:t xml:space="preserve">also </w:t>
+            </w:r>
+            <w:r>
+              <w:rPr>
+                <w:rFonts w:ascii="Arial" w:hAnsi="Arial" w:cs="Arial"/>
+                <w:color w:val="000000"/>
+              </w:rPr>
+              <w:t xml:space="preserve">produce weekly and monthly reports to point out and calculate any anomalies. </w:t>
             </w:r>
           </w:p>
         </w:tc>
@@ -1779,8 +1950,17 @@
                 <w:rFonts w:ascii="Arial" w:hAnsi="Arial" w:cs="Arial"/>
                 <w:color w:val="000000"/>
               </w:rPr>
-              <w:t>Micheline Kamber</w:t>
-            </w:r>
+              <w:t xml:space="preserve">Micheline </w:t>
+            </w:r>
+            <w:proofErr w:type="spellStart"/>
+            <w:r>
+              <w:rPr>
+                <w:rFonts w:ascii="Arial" w:hAnsi="Arial" w:cs="Arial"/>
+                <w:color w:val="000000"/>
+              </w:rPr>
+              <w:t>Kamber</w:t>
+            </w:r>
+            <w:proofErr w:type="spellEnd"/>
             <w:r>
               <w:rPr>
                 <w:rFonts w:ascii="Arial" w:hAnsi="Arial" w:cs="Arial"/>
@@ -1807,7 +1987,23 @@
                 <w:rFonts w:ascii="Arial" w:hAnsi="Arial" w:cs="Arial"/>
                 <w:color w:val="000000"/>
               </w:rPr>
-              <w:t xml:space="preserve">in their book called “Data Mining: Concepts and Techniques” data mining (also known as knowledge discovery from data of KDD) is ‘a young and fast growing field’. In today’s world data is being gather daily from every industry and every corner of the world and it is becoming increasingly important to </w:t>
+              <w:t xml:space="preserve">in their book called “Data Mining: Concepts and Techniques” data mining (also known as knowledge discovery from data of KDD) is ‘a young and </w:t>
+            </w:r>
+            <w:proofErr w:type="gramStart"/>
+            <w:r>
+              <w:rPr>
+                <w:rFonts w:ascii="Arial" w:hAnsi="Arial" w:cs="Arial"/>
+                <w:color w:val="000000"/>
+              </w:rPr>
+              <w:t>fast growing</w:t>
+            </w:r>
+            <w:proofErr w:type="gramEnd"/>
+            <w:r>
+              <w:rPr>
+                <w:rFonts w:ascii="Arial" w:hAnsi="Arial" w:cs="Arial"/>
+                <w:color w:val="000000"/>
+              </w:rPr>
+              <w:t xml:space="preserve"> field’. In today’s world data is being gather daily from every industry and every corner of the world and it is becoming increasingly important to </w:t>
             </w:r>
             <w:r>
               <w:rPr>
@@ -1821,7 +2017,39 @@
                 <w:rFonts w:ascii="Arial" w:hAnsi="Arial" w:cs="Arial"/>
                 <w:color w:val="000000"/>
               </w:rPr>
-              <w:t xml:space="preserve"> it. Thanks to the computerization of everything and powerful data collection and storage tools data mining and predicting patterns has become easier. By using data mining we can turn large collections of meaningless data into actual knowledge which can help any business or industry with decision making. In this book the authors also describe the how data mining is a step in the process of knowledge discovery. To begin with that from a database is cleaned and transferred into a data warehouse, from there one can make data selections that are relevant to the and then step into data mining from which patterns can be recognised through evaluation and presentation and this eventually turns into knowledge. This knowledge is the key to helping human beings in taking important decisions. Any can of data can be used for data mining as long as the data is meaningful for the study taking place. </w:t>
+              <w:t xml:space="preserve"> it. Thanks to the computerization of everything and powerful data collection and storage tools data mining and predicting patterns has become easier. By using data </w:t>
+            </w:r>
+            <w:proofErr w:type="gramStart"/>
+            <w:r>
+              <w:rPr>
+                <w:rFonts w:ascii="Arial" w:hAnsi="Arial" w:cs="Arial"/>
+                <w:color w:val="000000"/>
+              </w:rPr>
+              <w:t>mining</w:t>
+            </w:r>
+            <w:proofErr w:type="gramEnd"/>
+            <w:r>
+              <w:rPr>
+                <w:rFonts w:ascii="Arial" w:hAnsi="Arial" w:cs="Arial"/>
+                <w:color w:val="000000"/>
+              </w:rPr>
+              <w:t xml:space="preserve"> we can turn large collections of meaningless data into actual knowledge which can help any business or industry with decision making. In this book the authors also describe the how data mining is a step in the process of knowledge discovery. To begin with that from a database is cleaned and transferred into a data warehouse, from there one can make data selections that are relevant to the and then step into data mining from which patterns can be recognised through evaluation and presentation and this eventually turns into knowledge. This knowledge is the key to helping human beings in taking important decisions. Any can of data can be used for data mining </w:t>
+            </w:r>
+            <w:proofErr w:type="gramStart"/>
+            <w:r>
+              <w:rPr>
+                <w:rFonts w:ascii="Arial" w:hAnsi="Arial" w:cs="Arial"/>
+                <w:color w:val="000000"/>
+              </w:rPr>
+              <w:t>as long as</w:t>
+            </w:r>
+            <w:proofErr w:type="gramEnd"/>
+            <w:r>
+              <w:rPr>
+                <w:rFonts w:ascii="Arial" w:hAnsi="Arial" w:cs="Arial"/>
+                <w:color w:val="000000"/>
+              </w:rPr>
+              <w:t xml:space="preserve"> the data is meaningful for the study taking place. </w:t>
             </w:r>
           </w:p>
           <w:p>
@@ -1841,7 +2069,23 @@
                 <w:rFonts w:ascii="Arial" w:hAnsi="Arial" w:cs="Arial"/>
                 <w:color w:val="000000"/>
               </w:rPr>
-              <w:t xml:space="preserve">Like many fields medicine and healthcare in general is also venturing into data mining following the success it has in fields like marketing and e-business. In their paper “Predictive Data Mining for Medical Diagnosis: an Overview of Heart Disease Prediction”, </w:t>
+              <w:t xml:space="preserve">Like many fields medicine and healthcare in general is also venturing into data mining following the success it has in fields like marketing and e-business. In their paper “Predictive Data Mining for Medical Diagnosis: </w:t>
+            </w:r>
+            <w:proofErr w:type="gramStart"/>
+            <w:r>
+              <w:rPr>
+                <w:rFonts w:ascii="Arial" w:hAnsi="Arial" w:cs="Arial"/>
+                <w:color w:val="000000"/>
+              </w:rPr>
+              <w:t>an</w:t>
+            </w:r>
+            <w:proofErr w:type="gramEnd"/>
+            <w:r>
+              <w:rPr>
+                <w:rFonts w:ascii="Arial" w:hAnsi="Arial" w:cs="Arial"/>
+                <w:color w:val="000000"/>
+              </w:rPr>
+              <w:t xml:space="preserve"> Overview of Heart Disease Prediction”, </w:t>
             </w:r>
             <w:r>
               <w:rPr>
@@ -1889,7 +2133,39 @@
                 <w:rFonts w:ascii="Arial" w:hAnsi="Arial" w:cs="Arial"/>
                 <w:color w:val="000000"/>
               </w:rPr>
-              <w:t xml:space="preserve">by Hian Chye Koh and Gerald Tan </w:t>
+              <w:t xml:space="preserve">by </w:t>
+            </w:r>
+            <w:proofErr w:type="spellStart"/>
+            <w:r>
+              <w:rPr>
+                <w:rFonts w:ascii="Arial" w:hAnsi="Arial" w:cs="Arial"/>
+                <w:color w:val="000000"/>
+              </w:rPr>
+              <w:t>Hian</w:t>
+            </w:r>
+            <w:proofErr w:type="spellEnd"/>
+            <w:r>
+              <w:rPr>
+                <w:rFonts w:ascii="Arial" w:hAnsi="Arial" w:cs="Arial"/>
+                <w:color w:val="000000"/>
+              </w:rPr>
+              <w:t xml:space="preserve"> </w:t>
+            </w:r>
+            <w:proofErr w:type="spellStart"/>
+            <w:r>
+              <w:rPr>
+                <w:rFonts w:ascii="Arial" w:hAnsi="Arial" w:cs="Arial"/>
+                <w:color w:val="000000"/>
+              </w:rPr>
+              <w:t>Chye</w:t>
+            </w:r>
+            <w:proofErr w:type="spellEnd"/>
+            <w:r>
+              <w:rPr>
+                <w:rFonts w:ascii="Arial" w:hAnsi="Arial" w:cs="Arial"/>
+                <w:color w:val="000000"/>
+              </w:rPr>
+              <w:t xml:space="preserve"> Koh and Gerald Tan </w:t>
             </w:r>
             <w:r>
               <w:rPr>
@@ -1938,7 +2214,23 @@
                 <w:rFonts w:ascii="Arial" w:hAnsi="Arial" w:cs="Arial"/>
                 <w:color w:val="000000"/>
               </w:rPr>
-              <w:t xml:space="preserve">An interesting paper about applications of data mining for the analysis of blood glucose and diabetes mellitus data is called “Data Mining Technologies for Blood Glucose and Diabetes Management” written by Riccardo Bellazzi and Ameen Abu-Hanna </w:t>
+              <w:t xml:space="preserve">An interesting paper about applications of data mining for the analysis of blood glucose and diabetes mellitus data is called “Data Mining Technologies for Blood Glucose and Diabetes Management” written by Riccardo </w:t>
+            </w:r>
+            <w:proofErr w:type="spellStart"/>
+            <w:r>
+              <w:rPr>
+                <w:rFonts w:ascii="Arial" w:hAnsi="Arial" w:cs="Arial"/>
+                <w:color w:val="000000"/>
+              </w:rPr>
+              <w:t>Bellazzi</w:t>
+            </w:r>
+            <w:proofErr w:type="spellEnd"/>
+            <w:r>
+              <w:rPr>
+                <w:rFonts w:ascii="Arial" w:hAnsi="Arial" w:cs="Arial"/>
+                <w:color w:val="000000"/>
+              </w:rPr>
+              <w:t xml:space="preserve"> and Ameen Abu-Hanna </w:t>
             </w:r>
             <w:r>
               <w:rPr>
@@ -2135,7 +2427,23 @@
                 <w:rFonts w:ascii="Arial" w:hAnsi="Arial" w:cs="Arial"/>
                 <w:color w:val="000000"/>
               </w:rPr>
-              <w:t xml:space="preserve">The aim of this study is to gather data in order to predict </w:t>
+              <w:t xml:space="preserve">The aim of this study is to gather data </w:t>
+            </w:r>
+            <w:proofErr w:type="gramStart"/>
+            <w:r>
+              <w:rPr>
+                <w:rFonts w:ascii="Arial" w:hAnsi="Arial" w:cs="Arial"/>
+                <w:color w:val="000000"/>
+              </w:rPr>
+              <w:t>in order to</w:t>
+            </w:r>
+            <w:proofErr w:type="gramEnd"/>
+            <w:r>
+              <w:rPr>
+                <w:rFonts w:ascii="Arial" w:hAnsi="Arial" w:cs="Arial"/>
+                <w:color w:val="000000"/>
+              </w:rPr>
+              <w:t xml:space="preserve"> predict </w:t>
             </w:r>
             <w:r>
               <w:rPr>
@@ -2191,7 +2499,23 @@
                 <w:rFonts w:ascii="Arial" w:hAnsi="Arial" w:cs="Arial"/>
                 <w:color w:val="000000"/>
               </w:rPr>
-              <w:t xml:space="preserve"> These predictions can help the patient in a number of ways. For </w:t>
+              <w:t xml:space="preserve"> These predictions can help the patient in </w:t>
+            </w:r>
+            <w:proofErr w:type="gramStart"/>
+            <w:r>
+              <w:rPr>
+                <w:rFonts w:ascii="Arial" w:hAnsi="Arial" w:cs="Arial"/>
+                <w:color w:val="000000"/>
+              </w:rPr>
+              <w:t>a number of</w:t>
+            </w:r>
+            <w:proofErr w:type="gramEnd"/>
+            <w:r>
+              <w:rPr>
+                <w:rFonts w:ascii="Arial" w:hAnsi="Arial" w:cs="Arial"/>
+                <w:color w:val="000000"/>
+              </w:rPr>
+              <w:t xml:space="preserve"> ways. For </w:t>
             </w:r>
             <w:r>
               <w:rPr>
@@ -2225,21 +2549,7 @@
                 <w:rFonts w:ascii="Arial" w:hAnsi="Arial" w:cs="Arial"/>
                 <w:color w:val="000000"/>
               </w:rPr>
-              <w:t xml:space="preserve">This research aims to prove that predicting such </w:t>
-            </w:r>
-            <w:r>
-              <w:rPr>
-                <w:rFonts w:ascii="Arial" w:hAnsi="Arial" w:cs="Arial"/>
-                <w:color w:val="000000"/>
-              </w:rPr>
-              <w:t>readings</w:t>
-            </w:r>
-            <w:r>
-              <w:rPr>
-                <w:rFonts w:ascii="Arial" w:hAnsi="Arial" w:cs="Arial"/>
-                <w:color w:val="000000"/>
-              </w:rPr>
-              <w:t xml:space="preserve"> can be achieved by gathering and analysing the right data.</w:t>
+              <w:t>This research aims to prove that predicting such readings can be achieved by gathering and analysing the right data.</w:t>
             </w:r>
             <w:r>
               <w:rPr>
@@ -2741,7 +3051,23 @@
                 <w:rFonts w:ascii="Arial" w:hAnsi="Arial" w:cs="Arial"/>
                 <w:color w:val="000000"/>
               </w:rPr>
-              <w:t xml:space="preserve">the results with actual results. Ideally, the data would come from at least 15-20 participants who continuously checked there glucose levels for 2-3 months. The larger the dataset the better the predictions since there can be a better ratio of testing and training data. </w:t>
+              <w:t xml:space="preserve">the results with actual results. Ideally, the data would come from at least 15-20 participants who continuously checked </w:t>
+            </w:r>
+            <w:proofErr w:type="gramStart"/>
+            <w:r>
+              <w:rPr>
+                <w:rFonts w:ascii="Arial" w:hAnsi="Arial" w:cs="Arial"/>
+                <w:color w:val="000000"/>
+              </w:rPr>
+              <w:t>there</w:t>
+            </w:r>
+            <w:proofErr w:type="gramEnd"/>
+            <w:r>
+              <w:rPr>
+                <w:rFonts w:ascii="Arial" w:hAnsi="Arial" w:cs="Arial"/>
+                <w:color w:val="000000"/>
+              </w:rPr>
+              <w:t xml:space="preserve"> glucose levels for 2-3 months. The larger the dataset the better the predictions since there can be a better ratio of testing and training data. </w:t>
             </w:r>
             <w:r>
               <w:rPr>
@@ -2772,7 +3098,39 @@
                 <w:rFonts w:ascii="Arial" w:hAnsi="Arial" w:cs="Arial"/>
                 <w:color w:val="000000"/>
               </w:rPr>
-              <w:t xml:space="preserve">Finding such a detailed dataset has not been easy so far. However I did find quite a good one which has 2-3 months worth of data from 70 participants. </w:t>
+              <w:t xml:space="preserve">Finding such a detailed dataset has not been easy so far. </w:t>
+            </w:r>
+            <w:proofErr w:type="gramStart"/>
+            <w:r>
+              <w:rPr>
+                <w:rFonts w:ascii="Arial" w:hAnsi="Arial" w:cs="Arial"/>
+                <w:color w:val="000000"/>
+              </w:rPr>
+              <w:t>However</w:t>
+            </w:r>
+            <w:proofErr w:type="gramEnd"/>
+            <w:r>
+              <w:rPr>
+                <w:rFonts w:ascii="Arial" w:hAnsi="Arial" w:cs="Arial"/>
+                <w:color w:val="000000"/>
+              </w:rPr>
+              <w:t xml:space="preserve"> I did find quite a good one which has 2-3 </w:t>
+            </w:r>
+            <w:proofErr w:type="spellStart"/>
+            <w:r>
+              <w:rPr>
+                <w:rFonts w:ascii="Arial" w:hAnsi="Arial" w:cs="Arial"/>
+                <w:color w:val="000000"/>
+              </w:rPr>
+              <w:t>months worth</w:t>
+            </w:r>
+            <w:proofErr w:type="spellEnd"/>
+            <w:r>
+              <w:rPr>
+                <w:rFonts w:ascii="Arial" w:hAnsi="Arial" w:cs="Arial"/>
+                <w:color w:val="000000"/>
+              </w:rPr>
+              <w:t xml:space="preserve"> of data from 70 participants. </w:t>
             </w:r>
             <w:r>
               <w:rPr>
@@ -3112,7 +3470,29 @@
                 <w:szCs w:val="22"/>
                 <w:lang w:val="en-US"/>
               </w:rPr>
-              <w:t>Research shall be conducted in such a manner so as to avoid any psychological and physical harm to humans and animals and financial damage to organizations</w:t>
+              <w:t xml:space="preserve">Research shall be conducted in such a manner </w:t>
+            </w:r>
+            <w:proofErr w:type="gramStart"/>
+            <w:r>
+              <w:rPr>
+                <w:i/>
+                <w:iCs/>
+                <w:sz w:val="22"/>
+                <w:szCs w:val="22"/>
+                <w:lang w:val="en-US"/>
+              </w:rPr>
+              <w:t>so as to</w:t>
+            </w:r>
+            <w:proofErr w:type="gramEnd"/>
+            <w:r>
+              <w:rPr>
+                <w:i/>
+                <w:iCs/>
+                <w:sz w:val="22"/>
+                <w:szCs w:val="22"/>
+                <w:lang w:val="en-US"/>
+              </w:rPr>
+              <w:t xml:space="preserve"> avoid any psychological and physical harm to humans and animals and financial damage to organizations</w:t>
             </w:r>
           </w:p>
           <w:p>
@@ -3499,7 +3879,39 @@
                 <w:rFonts w:ascii="Arial" w:hAnsi="Arial" w:cs="Arial"/>
                 <w:color w:val="000000"/>
               </w:rPr>
-              <w:t xml:space="preserve">Ideal an existing datasets from internet and or other publicly available sources, would be used. Otherwise I plan to use my own data or fictional data so no other participants will be needed. </w:t>
+              <w:t xml:space="preserve">Ideal </w:t>
+            </w:r>
+            <w:proofErr w:type="gramStart"/>
+            <w:r>
+              <w:rPr>
+                <w:rFonts w:ascii="Arial" w:hAnsi="Arial" w:cs="Arial"/>
+                <w:color w:val="000000"/>
+              </w:rPr>
+              <w:t>an existing datasets</w:t>
+            </w:r>
+            <w:proofErr w:type="gramEnd"/>
+            <w:r>
+              <w:rPr>
+                <w:rFonts w:ascii="Arial" w:hAnsi="Arial" w:cs="Arial"/>
+                <w:color w:val="000000"/>
+              </w:rPr>
+              <w:t xml:space="preserve"> from internet and or other publicly available sources, would be used. Otherwise I plan to use my own data or fictional </w:t>
+            </w:r>
+            <w:proofErr w:type="gramStart"/>
+            <w:r>
+              <w:rPr>
+                <w:rFonts w:ascii="Arial" w:hAnsi="Arial" w:cs="Arial"/>
+                <w:color w:val="000000"/>
+              </w:rPr>
+              <w:t>data</w:t>
+            </w:r>
+            <w:proofErr w:type="gramEnd"/>
+            <w:r>
+              <w:rPr>
+                <w:rFonts w:ascii="Arial" w:hAnsi="Arial" w:cs="Arial"/>
+                <w:color w:val="000000"/>
+              </w:rPr>
+              <w:t xml:space="preserve"> so no other participants will be needed. </w:t>
             </w:r>
           </w:p>
           <w:p>
@@ -3519,7 +3931,23 @@
                 <w:rFonts w:ascii="Arial" w:hAnsi="Arial" w:cs="Arial"/>
                 <w:color w:val="000000"/>
               </w:rPr>
-              <w:t xml:space="preserve">However, if the dataset end up coming from a public hospital </w:t>
+              <w:t xml:space="preserve">However, if the dataset </w:t>
+            </w:r>
+            <w:proofErr w:type="gramStart"/>
+            <w:r>
+              <w:rPr>
+                <w:rFonts w:ascii="Arial" w:hAnsi="Arial" w:cs="Arial"/>
+                <w:color w:val="000000"/>
+              </w:rPr>
+              <w:t>end</w:t>
+            </w:r>
+            <w:proofErr w:type="gramEnd"/>
+            <w:r>
+              <w:rPr>
+                <w:rFonts w:ascii="Arial" w:hAnsi="Arial" w:cs="Arial"/>
+                <w:color w:val="000000"/>
+              </w:rPr>
+              <w:t xml:space="preserve"> up coming from a public hospital </w:t>
             </w:r>
             <w:r>
               <w:rPr>
@@ -3767,7 +4195,23 @@
                 <w:rFonts w:ascii="Arial" w:hAnsi="Arial" w:cs="Arial"/>
                 <w:color w:val="000000"/>
               </w:rPr>
-              <w:t xml:space="preserve">further damage if the condition is left undiscovered. However users must make responsible use of the application and insert reliable data.  </w:t>
+              <w:t xml:space="preserve">further damage if the condition is left undiscovered. </w:t>
+            </w:r>
+            <w:proofErr w:type="gramStart"/>
+            <w:r>
+              <w:rPr>
+                <w:rFonts w:ascii="Arial" w:hAnsi="Arial" w:cs="Arial"/>
+                <w:color w:val="000000"/>
+              </w:rPr>
+              <w:t>However</w:t>
+            </w:r>
+            <w:proofErr w:type="gramEnd"/>
+            <w:r>
+              <w:rPr>
+                <w:rFonts w:ascii="Arial" w:hAnsi="Arial" w:cs="Arial"/>
+                <w:color w:val="000000"/>
+              </w:rPr>
+              <w:t xml:space="preserve"> users must make responsible use of the application and insert reliable data.  </w:t>
             </w:r>
           </w:p>
         </w:tc>
@@ -3929,7 +4373,23 @@
                 <w:rFonts w:ascii="Arial" w:hAnsi="Arial" w:cs="Arial"/>
                 <w:color w:val="000000"/>
               </w:rPr>
-              <w:t>Many companies are exploring medical data mining as it is a growing field with a lot of potential so if anything t</w:t>
+              <w:t xml:space="preserve">Many companies are exploring medical data mining as it is a growing field with a lot of potential so if </w:t>
+            </w:r>
+            <w:proofErr w:type="gramStart"/>
+            <w:r>
+              <w:rPr>
+                <w:rFonts w:ascii="Arial" w:hAnsi="Arial" w:cs="Arial"/>
+                <w:color w:val="000000"/>
+              </w:rPr>
+              <w:t>anything</w:t>
+            </w:r>
+            <w:proofErr w:type="gramEnd"/>
+            <w:r>
+              <w:rPr>
+                <w:rFonts w:ascii="Arial" w:hAnsi="Arial" w:cs="Arial"/>
+                <w:color w:val="000000"/>
+              </w:rPr>
+              <w:t xml:space="preserve"> t</w:t>
             </w:r>
             <w:r>
               <w:rPr>
@@ -4183,7 +4643,23 @@
                 <w:rFonts w:ascii="Arial" w:hAnsi="Arial" w:cs="Arial"/>
                 <w:color w:val="000000"/>
               </w:rPr>
-              <w:t xml:space="preserve">Find the best language and platform in order to create the application which will be </w:t>
+              <w:t xml:space="preserve">Find the best language and platform </w:t>
+            </w:r>
+            <w:proofErr w:type="gramStart"/>
+            <w:r>
+              <w:rPr>
+                <w:rFonts w:ascii="Arial" w:hAnsi="Arial" w:cs="Arial"/>
+                <w:color w:val="000000"/>
+              </w:rPr>
+              <w:t>in order to</w:t>
+            </w:r>
+            <w:proofErr w:type="gramEnd"/>
+            <w:r>
+              <w:rPr>
+                <w:rFonts w:ascii="Arial" w:hAnsi="Arial" w:cs="Arial"/>
+                <w:color w:val="000000"/>
+              </w:rPr>
+              <w:t xml:space="preserve"> create the application which will be </w:t>
             </w:r>
             <w:r>
               <w:rPr>
@@ -4266,7 +4742,23 @@
                 <w:rFonts w:ascii="Arial" w:hAnsi="Arial" w:cs="Arial"/>
                 <w:color w:val="000000"/>
               </w:rPr>
-              <w:t>Refine the data base (which I already created for the second year project)</w:t>
+              <w:t xml:space="preserve">Refine the data base (which I already created for the </w:t>
+            </w:r>
+            <w:proofErr w:type="gramStart"/>
+            <w:r>
+              <w:rPr>
+                <w:rFonts w:ascii="Arial" w:hAnsi="Arial" w:cs="Arial"/>
+                <w:color w:val="000000"/>
+              </w:rPr>
+              <w:t>second year</w:t>
+            </w:r>
+            <w:proofErr w:type="gramEnd"/>
+            <w:r>
+              <w:rPr>
+                <w:rFonts w:ascii="Arial" w:hAnsi="Arial" w:cs="Arial"/>
+                <w:color w:val="000000"/>
+              </w:rPr>
+              <w:t xml:space="preserve"> project)</w:t>
             </w:r>
           </w:p>
           <w:p>
@@ -4335,8 +4827,6 @@
               </w:rPr>
               <w:t>January/</w:t>
             </w:r>
-            <w:bookmarkStart w:id="0" w:name="_GoBack"/>
-            <w:bookmarkEnd w:id="0"/>
             <w:r>
               <w:rPr>
                 <w:rFonts w:ascii="Arial" w:hAnsi="Arial" w:cs="Arial"/>
@@ -4654,7 +5144,23 @@
           <w:rFonts w:ascii="Arial" w:hAnsi="Arial" w:cs="Arial"/>
           <w:color w:val="000000"/>
         </w:rPr>
-        <w:t>Riccardo Bellazzi and Ameen Abu-Hanna</w:t>
+        <w:t xml:space="preserve">Riccardo </w:t>
+      </w:r>
+      <w:proofErr w:type="spellStart"/>
+      <w:r>
+        <w:rPr>
+          <w:rFonts w:ascii="Arial" w:hAnsi="Arial" w:cs="Arial"/>
+          <w:color w:val="000000"/>
+        </w:rPr>
+        <w:t>Bellazzi</w:t>
+      </w:r>
+      <w:proofErr w:type="spellEnd"/>
+      <w:r>
+        <w:rPr>
+          <w:rFonts w:ascii="Arial" w:hAnsi="Arial" w:cs="Arial"/>
+          <w:color w:val="000000"/>
+        </w:rPr>
+        <w:t xml:space="preserve"> and Ameen Abu-Hanna</w:t>
       </w:r>
       <w:r>
         <w:rPr>
@@ -4690,7 +5196,25 @@
           <w:i/>
           <w:color w:val="000000"/>
         </w:rPr>
-        <w:t>Journal of Diabetes Scienceand Technology Volume 3.</w:t>
+        <w:t xml:space="preserve">Journal of Diabetes </w:t>
+      </w:r>
+      <w:proofErr w:type="spellStart"/>
+      <w:r>
+        <w:rPr>
+          <w:rFonts w:ascii="Arial" w:hAnsi="Arial" w:cs="Arial"/>
+          <w:i/>
+          <w:color w:val="000000"/>
+        </w:rPr>
+        <w:t>Scienceand</w:t>
+      </w:r>
+      <w:proofErr w:type="spellEnd"/>
+      <w:r>
+        <w:rPr>
+          <w:rFonts w:ascii="Arial" w:hAnsi="Arial" w:cs="Arial"/>
+          <w:i/>
+          <w:color w:val="000000"/>
+        </w:rPr>
+        <w:t xml:space="preserve"> Technology Volume 3.</w:t>
       </w:r>
       <w:r>
         <w:rPr>
@@ -4740,8 +5264,17 @@
           <w:rFonts w:ascii="Arial" w:hAnsi="Arial" w:cs="Arial"/>
           <w:color w:val="000000"/>
         </w:rPr>
-        <w:t>Micheline Kamber</w:t>
-      </w:r>
+        <w:t xml:space="preserve">Micheline </w:t>
+      </w:r>
+      <w:proofErr w:type="spellStart"/>
+      <w:r>
+        <w:rPr>
+          <w:rFonts w:ascii="Arial" w:hAnsi="Arial" w:cs="Arial"/>
+          <w:color w:val="000000"/>
+        </w:rPr>
+        <w:t>Kamber</w:t>
+      </w:r>
+      <w:proofErr w:type="spellEnd"/>
       <w:r>
         <w:rPr>
           <w:rFonts w:ascii="Arial" w:hAnsi="Arial" w:cs="Arial"/>
@@ -4826,12 +5359,37 @@
           <w:color w:val="000000"/>
         </w:rPr>
       </w:pPr>
-      <w:r>
-        <w:rPr>
-          <w:rFonts w:ascii="Arial" w:hAnsi="Arial" w:cs="Arial"/>
-          <w:color w:val="000000"/>
-        </w:rPr>
-        <w:t>Hian Chye Koh and Gerald Tan. “Data Mini</w:t>
+      <w:proofErr w:type="spellStart"/>
+      <w:r>
+        <w:rPr>
+          <w:rFonts w:ascii="Arial" w:hAnsi="Arial" w:cs="Arial"/>
+          <w:color w:val="000000"/>
+        </w:rPr>
+        <w:t>Hian</w:t>
+      </w:r>
+      <w:proofErr w:type="spellEnd"/>
+      <w:r>
+        <w:rPr>
+          <w:rFonts w:ascii="Arial" w:hAnsi="Arial" w:cs="Arial"/>
+          <w:color w:val="000000"/>
+        </w:rPr>
+        <w:t xml:space="preserve"> </w:t>
+      </w:r>
+      <w:proofErr w:type="spellStart"/>
+      <w:r>
+        <w:rPr>
+          <w:rFonts w:ascii="Arial" w:hAnsi="Arial" w:cs="Arial"/>
+          <w:color w:val="000000"/>
+        </w:rPr>
+        <w:t>Chye</w:t>
+      </w:r>
+      <w:proofErr w:type="spellEnd"/>
+      <w:r>
+        <w:rPr>
+          <w:rFonts w:ascii="Arial" w:hAnsi="Arial" w:cs="Arial"/>
+          <w:color w:val="000000"/>
+        </w:rPr>
+        <w:t xml:space="preserve"> Koh and Gerald Tan. “Data Mini</w:t>
       </w:r>
       <w:r>
         <w:rPr>
@@ -4894,7 +5452,23 @@
           <w:rFonts w:ascii="Arial" w:hAnsi="Arial" w:cs="Arial"/>
           <w:color w:val="000000"/>
         </w:rPr>
-        <w:t xml:space="preserve">Dr John Schorling. Diabetes data. </w:t>
+        <w:t xml:space="preserve">Dr John </w:t>
+      </w:r>
+      <w:proofErr w:type="spellStart"/>
+      <w:r>
+        <w:rPr>
+          <w:rFonts w:ascii="Arial" w:hAnsi="Arial" w:cs="Arial"/>
+          <w:color w:val="000000"/>
+        </w:rPr>
+        <w:t>Schorling</w:t>
+      </w:r>
+      <w:proofErr w:type="spellEnd"/>
+      <w:r>
+        <w:rPr>
+          <w:rFonts w:ascii="Arial" w:hAnsi="Arial" w:cs="Arial"/>
+          <w:color w:val="000000"/>
+        </w:rPr>
+        <w:t xml:space="preserve">. Diabetes data. </w:t>
       </w:r>
       <w:r>
         <w:rPr>
@@ -4986,14 +5560,62 @@
           <w:rFonts w:ascii="Arial" w:hAnsi="Arial" w:cs="Arial"/>
           <w:color w:val="000000"/>
         </w:rPr>
-        <w:t xml:space="preserve"> Jyoti S</w:t>
-      </w:r>
-      <w:r>
-        <w:rPr>
-          <w:rFonts w:ascii="Arial" w:hAnsi="Arial" w:cs="Arial"/>
-          <w:color w:val="000000"/>
-        </w:rPr>
-        <w:t>oni Ujma Ansari and Sunita Soni (2011).</w:t>
+        <w:t xml:space="preserve"> Jyoti </w:t>
+      </w:r>
+      <w:proofErr w:type="spellStart"/>
+      <w:r>
+        <w:rPr>
+          <w:rFonts w:ascii="Arial" w:hAnsi="Arial" w:cs="Arial"/>
+          <w:color w:val="000000"/>
+        </w:rPr>
+        <w:t>S</w:t>
+      </w:r>
+      <w:r>
+        <w:rPr>
+          <w:rFonts w:ascii="Arial" w:hAnsi="Arial" w:cs="Arial"/>
+          <w:color w:val="000000"/>
+        </w:rPr>
+        <w:t>oni</w:t>
+      </w:r>
+      <w:proofErr w:type="spellEnd"/>
+      <w:r>
+        <w:rPr>
+          <w:rFonts w:ascii="Arial" w:hAnsi="Arial" w:cs="Arial"/>
+          <w:color w:val="000000"/>
+        </w:rPr>
+        <w:t xml:space="preserve"> </w:t>
+      </w:r>
+      <w:proofErr w:type="spellStart"/>
+      <w:r>
+        <w:rPr>
+          <w:rFonts w:ascii="Arial" w:hAnsi="Arial" w:cs="Arial"/>
+          <w:color w:val="000000"/>
+        </w:rPr>
+        <w:t>Ujma</w:t>
+      </w:r>
+      <w:proofErr w:type="spellEnd"/>
+      <w:r>
+        <w:rPr>
+          <w:rFonts w:ascii="Arial" w:hAnsi="Arial" w:cs="Arial"/>
+          <w:color w:val="000000"/>
+        </w:rPr>
+        <w:t xml:space="preserve"> Ansari and Sunita </w:t>
+      </w:r>
+      <w:proofErr w:type="spellStart"/>
+      <w:r>
+        <w:rPr>
+          <w:rFonts w:ascii="Arial" w:hAnsi="Arial" w:cs="Arial"/>
+          <w:color w:val="000000"/>
+        </w:rPr>
+        <w:t>Soni</w:t>
+      </w:r>
+      <w:proofErr w:type="spellEnd"/>
+      <w:r>
+        <w:rPr>
+          <w:rFonts w:ascii="Arial" w:hAnsi="Arial" w:cs="Arial"/>
+          <w:color w:val="000000"/>
+        </w:rPr>
+        <w:t xml:space="preserve"> (2011).</w:t>
       </w:r>
       <w:r>
         <w:rPr>
@@ -6046,6 +6668,7 @@
           <w:color w:val="000000"/>
         </w:rPr>
       </w:pPr>
+      <w:proofErr w:type="gramStart"/>
       <w:r>
         <w:rPr>
           <w:rFonts w:ascii="Arial" w:hAnsi="Arial" w:cs="Arial"/>
@@ -6070,7 +6693,16 @@
           <w:i/>
           <w:color w:val="000000"/>
         </w:rPr>
-        <w:t xml:space="preserve"> – Ethical consideration</w:t>
+        <w:t xml:space="preserve"> –</w:t>
+      </w:r>
+      <w:proofErr w:type="gramEnd"/>
+      <w:r>
+        <w:rPr>
+          <w:rFonts w:ascii="Arial" w:hAnsi="Arial" w:cs="Arial"/>
+          <w:i/>
+          <w:color w:val="000000"/>
+        </w:rPr>
+        <w:t xml:space="preserve"> Ethical consideration</w:t>
       </w:r>
       <w:r>
         <w:rPr>
@@ -6328,13 +6960,23 @@
         </w:rPr>
         <w:t xml:space="preserve">thical consideration </w:t>
       </w:r>
+      <w:proofErr w:type="gramStart"/>
       <w:r>
         <w:rPr>
           <w:rFonts w:ascii="Arial" w:hAnsi="Arial" w:cs="Arial"/>
           <w:i/>
           <w:color w:val="000000"/>
         </w:rPr>
-        <w:t xml:space="preserve">have </w:t>
+        <w:t>have</w:t>
+      </w:r>
+      <w:proofErr w:type="gramEnd"/>
+      <w:r>
+        <w:rPr>
+          <w:rFonts w:ascii="Arial" w:hAnsi="Arial" w:cs="Arial"/>
+          <w:i/>
+          <w:color w:val="000000"/>
+        </w:rPr>
+        <w:t xml:space="preserve"> </w:t>
       </w:r>
       <w:r>
         <w:rPr>
@@ -7012,7 +7654,25 @@
               <w:i/>
               <w:lang w:val="en-US" w:eastAsia="en-US"/>
             </w:rPr>
-            <w:t xml:space="preserve">Document Owner : </w:t>
+            <w:t xml:space="preserve">Document </w:t>
+          </w:r>
+          <w:proofErr w:type="gramStart"/>
+          <w:r>
+            <w:rPr>
+              <w:rFonts w:cs="Arial"/>
+              <w:i/>
+              <w:lang w:val="en-US" w:eastAsia="en-US"/>
+            </w:rPr>
+            <w:t>Owner :</w:t>
+          </w:r>
+          <w:proofErr w:type="gramEnd"/>
+          <w:r>
+            <w:rPr>
+              <w:rFonts w:cs="Arial"/>
+              <w:i/>
+              <w:lang w:val="en-US" w:eastAsia="en-US"/>
+            </w:rPr>
+            <w:t xml:space="preserve"> </w:t>
           </w:r>
           <w:r>
             <w:rPr>
@@ -7090,7 +7750,7 @@
               <w:i/>
               <w:noProof/>
             </w:rPr>
-            <w:t>6</w:t>
+            <w:t>8</w:t>
           </w:r>
           <w:r>
             <w:rPr>
@@ -10931,7 +11591,7 @@
 </file>
 
 <file path=customXml/itemProps1.xml><?xml version="1.0" encoding="utf-8"?>
-<ds:datastoreItem xmlns:ds="http://schemas.openxmlformats.org/officeDocument/2006/customXml" ds:itemID="{B271E3D6-F431-4B03-814D-109097739B64}">
+<ds:datastoreItem xmlns:ds="http://schemas.openxmlformats.org/officeDocument/2006/customXml" ds:itemID="{BEF3EA1A-C7D1-4A5C-82CD-1F520742DF09}">
   <ds:schemaRefs>
     <ds:schemaRef ds:uri="http://schemas.openxmlformats.org/officeDocument/2006/bibliography"/>
   </ds:schemaRefs>

</xml_diff>

<commit_message>
Added Literature and changed names
</commit_message>
<xml_diff>
--- a/soi/DorielleSpiteri_SWD6.3B.docx
+++ b/soi/DorielleSpiteri_SWD6.3B.docx
@@ -718,16 +718,7 @@
                 <w:rFonts w:ascii="Arial" w:hAnsi="Arial" w:cs="Arial"/>
                 <w:color w:val="000000"/>
               </w:rPr>
-              <w:t>w</w:t>
-            </w:r>
-            <w:bookmarkStart w:id="0" w:name="_GoBack"/>
-            <w:bookmarkEnd w:id="0"/>
-            <w:r>
-              <w:rPr>
-                <w:rFonts w:ascii="Arial" w:hAnsi="Arial" w:cs="Arial"/>
-                <w:color w:val="000000"/>
-              </w:rPr>
-              <w:t>here</w:t>
+              <w:t>where</w:t>
             </w:r>
             <w:r>
               <w:rPr>
@@ -1743,17 +1734,15 @@
                 <w:rFonts w:ascii="Arial" w:hAnsi="Arial" w:cs="Arial"/>
                 <w:color w:val="000000"/>
               </w:rPr>
-              <w:t xml:space="preserve">atients can log their readings through </w:t>
-            </w:r>
-            <w:proofErr w:type="gramStart"/>
-            <w:r>
-              <w:rPr>
-                <w:rFonts w:ascii="Arial" w:hAnsi="Arial" w:cs="Arial"/>
-                <w:color w:val="000000"/>
-              </w:rPr>
-              <w:t>an applications</w:t>
-            </w:r>
-            <w:proofErr w:type="gramEnd"/>
+              <w:t xml:space="preserve">atients can log their </w:t>
+            </w:r>
+            <w:r>
+              <w:rPr>
+                <w:rFonts w:ascii="Arial" w:hAnsi="Arial" w:cs="Arial"/>
+                <w:color w:val="000000"/>
+              </w:rPr>
+              <w:t>readings through an application</w:t>
+            </w:r>
             <w:r>
               <w:rPr>
                 <w:rFonts w:ascii="Arial" w:hAnsi="Arial" w:cs="Arial"/>
@@ -1987,23 +1976,7 @@
                 <w:rFonts w:ascii="Arial" w:hAnsi="Arial" w:cs="Arial"/>
                 <w:color w:val="000000"/>
               </w:rPr>
-              <w:t xml:space="preserve">in their book called “Data Mining: Concepts and Techniques” data mining (also known as knowledge discovery from data of KDD) is ‘a young and </w:t>
-            </w:r>
-            <w:proofErr w:type="gramStart"/>
-            <w:r>
-              <w:rPr>
-                <w:rFonts w:ascii="Arial" w:hAnsi="Arial" w:cs="Arial"/>
-                <w:color w:val="000000"/>
-              </w:rPr>
-              <w:t>fast growing</w:t>
-            </w:r>
-            <w:proofErr w:type="gramEnd"/>
-            <w:r>
-              <w:rPr>
-                <w:rFonts w:ascii="Arial" w:hAnsi="Arial" w:cs="Arial"/>
-                <w:color w:val="000000"/>
-              </w:rPr>
-              <w:t xml:space="preserve"> field’. In today’s world data is being gather daily from every industry and every corner of the world and it is becoming increasingly important to </w:t>
+              <w:t xml:space="preserve">in their book called “Data Mining: Concepts and Techniques” data mining (also known as knowledge discovery from data of KDD) is ‘a young and fast growing field’. In today’s world data is being gather daily from every industry and every corner of the world and it is becoming increasingly important to </w:t>
             </w:r>
             <w:r>
               <w:rPr>
@@ -2019,15 +1992,13 @@
               </w:rPr>
               <w:t xml:space="preserve"> it. Thanks to the computerization of everything and powerful data collection and storage tools data mining and predicting patterns has become easier. By using data </w:t>
             </w:r>
-            <w:proofErr w:type="gramStart"/>
-            <w:r>
-              <w:rPr>
-                <w:rFonts w:ascii="Arial" w:hAnsi="Arial" w:cs="Arial"/>
-                <w:color w:val="000000"/>
-              </w:rPr>
-              <w:t>mining</w:t>
-            </w:r>
-            <w:proofErr w:type="gramEnd"/>
+            <w:r>
+              <w:rPr>
+                <w:rFonts w:ascii="Arial" w:hAnsi="Arial" w:cs="Arial"/>
+                <w:color w:val="000000"/>
+              </w:rPr>
+              <w:t>mining,</w:t>
+            </w:r>
             <w:r>
               <w:rPr>
                 <w:rFonts w:ascii="Arial" w:hAnsi="Arial" w:cs="Arial"/>
@@ -3053,15 +3024,13 @@
               </w:rPr>
               <w:t xml:space="preserve">the results with actual results. Ideally, the data would come from at least 15-20 participants who continuously checked </w:t>
             </w:r>
-            <w:proofErr w:type="gramStart"/>
-            <w:r>
-              <w:rPr>
-                <w:rFonts w:ascii="Arial" w:hAnsi="Arial" w:cs="Arial"/>
-                <w:color w:val="000000"/>
-              </w:rPr>
-              <w:t>there</w:t>
-            </w:r>
-            <w:proofErr w:type="gramEnd"/>
+            <w:r>
+              <w:rPr>
+                <w:rFonts w:ascii="Arial" w:hAnsi="Arial" w:cs="Arial"/>
+                <w:color w:val="000000"/>
+              </w:rPr>
+              <w:t>their</w:t>
+            </w:r>
             <w:r>
               <w:rPr>
                 <w:rFonts w:ascii="Arial" w:hAnsi="Arial" w:cs="Arial"/>
@@ -3100,15 +3069,13 @@
               </w:rPr>
               <w:t xml:space="preserve">Finding such a detailed dataset has not been easy so far. </w:t>
             </w:r>
-            <w:proofErr w:type="gramStart"/>
-            <w:r>
-              <w:rPr>
-                <w:rFonts w:ascii="Arial" w:hAnsi="Arial" w:cs="Arial"/>
-                <w:color w:val="000000"/>
-              </w:rPr>
-              <w:t>However</w:t>
-            </w:r>
-            <w:proofErr w:type="gramEnd"/>
+            <w:r>
+              <w:rPr>
+                <w:rFonts w:ascii="Arial" w:hAnsi="Arial" w:cs="Arial"/>
+                <w:color w:val="000000"/>
+              </w:rPr>
+              <w:t>However,</w:t>
+            </w:r>
             <w:r>
               <w:rPr>
                 <w:rFonts w:ascii="Arial" w:hAnsi="Arial" w:cs="Arial"/>
@@ -3116,15 +3083,13 @@
               </w:rPr>
               <w:t xml:space="preserve"> I did find quite a good one which has 2-3 </w:t>
             </w:r>
-            <w:proofErr w:type="spellStart"/>
-            <w:r>
-              <w:rPr>
-                <w:rFonts w:ascii="Arial" w:hAnsi="Arial" w:cs="Arial"/>
-                <w:color w:val="000000"/>
-              </w:rPr>
-              <w:t>months worth</w:t>
-            </w:r>
-            <w:proofErr w:type="spellEnd"/>
+            <w:r>
+              <w:rPr>
+                <w:rFonts w:ascii="Arial" w:hAnsi="Arial" w:cs="Arial"/>
+                <w:color w:val="000000"/>
+              </w:rPr>
+              <w:t>months’ worth</w:t>
+            </w:r>
             <w:r>
               <w:rPr>
                 <w:rFonts w:ascii="Arial" w:hAnsi="Arial" w:cs="Arial"/>
@@ -3879,17 +3844,29 @@
                 <w:rFonts w:ascii="Arial" w:hAnsi="Arial" w:cs="Arial"/>
                 <w:color w:val="000000"/>
               </w:rPr>
-              <w:t xml:space="preserve">Ideal </w:t>
-            </w:r>
-            <w:proofErr w:type="gramStart"/>
-            <w:r>
-              <w:rPr>
-                <w:rFonts w:ascii="Arial" w:hAnsi="Arial" w:cs="Arial"/>
-                <w:color w:val="000000"/>
-              </w:rPr>
-              <w:t>an existing datasets</w:t>
-            </w:r>
-            <w:proofErr w:type="gramEnd"/>
+              <w:t>Ideal</w:t>
+            </w:r>
+            <w:r>
+              <w:rPr>
+                <w:rFonts w:ascii="Arial" w:hAnsi="Arial" w:cs="Arial"/>
+                <w:color w:val="000000"/>
+              </w:rPr>
+              <w:t>ly</w:t>
+            </w:r>
+            <w:r>
+              <w:rPr>
+                <w:rFonts w:ascii="Arial" w:hAnsi="Arial" w:cs="Arial"/>
+                <w:color w:val="000000"/>
+              </w:rPr>
+              <w:t xml:space="preserve"> </w:t>
+            </w:r>
+            <w:r>
+              <w:rPr>
+                <w:rFonts w:ascii="Arial" w:hAnsi="Arial" w:cs="Arial"/>
+                <w:color w:val="000000"/>
+              </w:rPr>
+              <w:t>an existing dataset</w:t>
+            </w:r>
             <w:r>
               <w:rPr>
                 <w:rFonts w:ascii="Arial" w:hAnsi="Arial" w:cs="Arial"/>
@@ -3897,15 +3874,13 @@
               </w:rPr>
               <w:t xml:space="preserve"> from internet and or other publicly available sources, would be used. Otherwise I plan to use my own data or fictional </w:t>
             </w:r>
-            <w:proofErr w:type="gramStart"/>
-            <w:r>
-              <w:rPr>
-                <w:rFonts w:ascii="Arial" w:hAnsi="Arial" w:cs="Arial"/>
-                <w:color w:val="000000"/>
-              </w:rPr>
-              <w:t>data</w:t>
-            </w:r>
-            <w:proofErr w:type="gramEnd"/>
+            <w:r>
+              <w:rPr>
+                <w:rFonts w:ascii="Arial" w:hAnsi="Arial" w:cs="Arial"/>
+                <w:color w:val="000000"/>
+              </w:rPr>
+              <w:t>data,</w:t>
+            </w:r>
             <w:r>
               <w:rPr>
                 <w:rFonts w:ascii="Arial" w:hAnsi="Arial" w:cs="Arial"/>
@@ -3931,17 +3906,15 @@
                 <w:rFonts w:ascii="Arial" w:hAnsi="Arial" w:cs="Arial"/>
                 <w:color w:val="000000"/>
               </w:rPr>
-              <w:t xml:space="preserve">However, if the dataset </w:t>
-            </w:r>
-            <w:proofErr w:type="gramStart"/>
-            <w:r>
-              <w:rPr>
-                <w:rFonts w:ascii="Arial" w:hAnsi="Arial" w:cs="Arial"/>
-                <w:color w:val="000000"/>
-              </w:rPr>
-              <w:t>end</w:t>
-            </w:r>
-            <w:proofErr w:type="gramEnd"/>
+              <w:t>However, if the dataset end</w:t>
+            </w:r>
+            <w:r>
+              <w:rPr>
+                <w:rFonts w:ascii="Arial" w:hAnsi="Arial" w:cs="Arial"/>
+                <w:color w:val="000000"/>
+              </w:rPr>
+              <w:t>s</w:t>
+            </w:r>
             <w:r>
               <w:rPr>
                 <w:rFonts w:ascii="Arial" w:hAnsi="Arial" w:cs="Arial"/>
@@ -4195,17 +4168,17 @@
                 <w:rFonts w:ascii="Arial" w:hAnsi="Arial" w:cs="Arial"/>
                 <w:color w:val="000000"/>
               </w:rPr>
-              <w:t xml:space="preserve">further damage if the condition is left undiscovered. </w:t>
-            </w:r>
-            <w:proofErr w:type="gramStart"/>
-            <w:r>
-              <w:rPr>
-                <w:rFonts w:ascii="Arial" w:hAnsi="Arial" w:cs="Arial"/>
-                <w:color w:val="000000"/>
-              </w:rPr>
-              <w:t>However</w:t>
-            </w:r>
-            <w:proofErr w:type="gramEnd"/>
+              <w:t>further damage if the condition is left undiscovered. However</w:t>
+            </w:r>
+            <w:r>
+              <w:rPr>
+                <w:rFonts w:ascii="Arial" w:hAnsi="Arial" w:cs="Arial"/>
+                <w:color w:val="000000"/>
+              </w:rPr>
+              <w:t>,</w:t>
+            </w:r>
+            <w:bookmarkStart w:id="0" w:name="_GoBack"/>
+            <w:bookmarkEnd w:id="0"/>
             <w:r>
               <w:rPr>
                 <w:rFonts w:ascii="Arial" w:hAnsi="Arial" w:cs="Arial"/>
@@ -4373,17 +4346,15 @@
                 <w:rFonts w:ascii="Arial" w:hAnsi="Arial" w:cs="Arial"/>
                 <w:color w:val="000000"/>
               </w:rPr>
-              <w:t xml:space="preserve">Many companies are exploring medical data mining as it is a growing field with a lot of potential so if </w:t>
-            </w:r>
-            <w:proofErr w:type="gramStart"/>
-            <w:r>
-              <w:rPr>
-                <w:rFonts w:ascii="Arial" w:hAnsi="Arial" w:cs="Arial"/>
-                <w:color w:val="000000"/>
-              </w:rPr>
-              <w:t>anything</w:t>
-            </w:r>
-            <w:proofErr w:type="gramEnd"/>
+              <w:t>Many companies are exploring medical data mining as it is a growing field with a lot of potential so if anything</w:t>
+            </w:r>
+            <w:r>
+              <w:rPr>
+                <w:rFonts w:ascii="Arial" w:hAnsi="Arial" w:cs="Arial"/>
+                <w:color w:val="000000"/>
+              </w:rPr>
+              <w:t>,</w:t>
+            </w:r>
             <w:r>
               <w:rPr>
                 <w:rFonts w:ascii="Arial" w:hAnsi="Arial" w:cs="Arial"/>
@@ -7750,7 +7721,7 @@
               <w:i/>
               <w:noProof/>
             </w:rPr>
-            <w:t>8</w:t>
+            <w:t>7</w:t>
           </w:r>
           <w:r>
             <w:rPr>
@@ -11591,7 +11562,7 @@
 </file>
 
 <file path=customXml/itemProps1.xml><?xml version="1.0" encoding="utf-8"?>
-<ds:datastoreItem xmlns:ds="http://schemas.openxmlformats.org/officeDocument/2006/customXml" ds:itemID="{BEF3EA1A-C7D1-4A5C-82CD-1F520742DF09}">
+<ds:datastoreItem xmlns:ds="http://schemas.openxmlformats.org/officeDocument/2006/customXml" ds:itemID="{A7980893-CFB1-494A-B2ED-E0AE731CE6F1}">
   <ds:schemaRefs>
     <ds:schemaRef ds:uri="http://schemas.openxmlformats.org/officeDocument/2006/bibliography"/>
   </ds:schemaRefs>

</xml_diff>